<commit_message>
grammar fixed in manual and install instructions docs.
</commit_message>
<xml_diff>
--- a/docs/Installation Instructions.docx
+++ b/docs/Installation Instructions.docx
@@ -13,7 +13,13 @@
     </w:p>
     <w:p>
       <w:r>
-        <w:t>All of the bugs have been seeded in the front end (Android application) for this project. All you need to do to install the app on and android device.</w:t>
+        <w:t>All of the bugs have been seeded in the front end (Android application) for this project. All you need</w:t>
+      </w:r>
+      <w:r>
+        <w:t xml:space="preserve"> to do to install the app on an A</w:t>
+      </w:r>
+      <w:r>
+        <w:t>ndroid device.</w:t>
       </w:r>
       <w:r>
         <w:t xml:space="preserve"> Open this document on you</w:t>
@@ -44,7 +50,22 @@
     </w:p>
     <w:p>
       <w:r>
-        <w:t>To enable sideloading on an android device, go to your settings app, and in the security section, enable “Unknown sources: Allow installation of apps from sources other than Google Play store”. This might differ between phones, so just do a quick google search to figure out how to enable sideloading on your android device.</w:t>
+        <w:t>To enable sideloading on an A</w:t>
+      </w:r>
+      <w:r>
+        <w:t>ndroid device, go to your settings app, and in the security section, enable “Unknown sources: Allow installation of apps from source</w:t>
+      </w:r>
+      <w:r>
+        <w:t>s other than Google Play store.”</w:t>
+      </w:r>
+      <w:r>
+        <w:t xml:space="preserve"> This might differ between phones, s</w:t>
+      </w:r>
+      <w:r>
+        <w:t>o just do a quick G</w:t>
+      </w:r>
+      <w:r>
+        <w:t>oogle search to figure out how to enable sideloading on your android device.</w:t>
       </w:r>
     </w:p>
     <w:p/>
@@ -58,11 +79,9 @@
       <w:r>
         <w:t xml:space="preserve"> </w:t>
       </w:r>
-      <w:proofErr w:type="spellStart"/>
-      <w:r>
-        <w:t>apk</w:t>
-      </w:r>
-      <w:proofErr w:type="spellEnd"/>
+      <w:r>
+        <w:t>APK</w:t>
+      </w:r>
       <w:r>
         <w:t>:</w:t>
       </w:r>
@@ -118,7 +137,10 @@
         </w:r>
       </w:hyperlink>
       <w:r>
-        <w:t xml:space="preserve"> if these dropbox links don’t work.</w:t>
+        <w:t xml:space="preserve"> if these D</w:t>
+      </w:r>
+      <w:r>
+        <w:t>ropbox links don’t work.</w:t>
       </w:r>
     </w:p>
     <w:p/>
@@ -137,7 +159,13 @@
     </w:p>
     <w:p>
       <w:r>
-        <w:t>If you don’t want to or don’t have an android device, you can use an emulator.</w:t>
+        <w:t xml:space="preserve">If you </w:t>
+      </w:r>
+      <w:r>
+        <w:t>don’t want to or don’t have an A</w:t>
+      </w:r>
+      <w:r>
+        <w:t>ndroid device, you can use an emulator.</w:t>
       </w:r>
     </w:p>
     <w:p>
@@ -152,7 +180,7 @@
       </w:r>
     </w:p>
     <w:p>
-      <w:hyperlink r:id="rId9" w:history="1">
+      <w:hyperlink r:id="rId9" w:anchor="about" w:history="1">
         <w:r>
           <w:rPr>
             <w:rStyle w:val="Hyperlink"/>
@@ -173,21 +201,24 @@
         <w:t>as Android 6.0, API level 23</w:t>
       </w:r>
       <w:r>
-        <w:t>, ABI version “Google APIs x86</w:t>
+        <w:t>, ABI version “Google APIs x86”</w:t>
+      </w:r>
+      <w:r>
+        <w:t>.</w:t>
+      </w:r>
+    </w:p>
+    <w:p/>
+    <w:p>
+      <w:r>
+        <w:t xml:space="preserve">Paste the </w:t>
+      </w:r>
+      <w:r>
+        <w:t xml:space="preserve">Dropbox </w:t>
       </w:r>
       <w:bookmarkStart w:id="0" w:name="_GoBack"/>
       <w:bookmarkEnd w:id="0"/>
       <w:r>
-        <w:t>”</w:t>
-      </w:r>
-      <w:r>
-        <w:t>.</w:t>
-      </w:r>
-    </w:p>
-    <w:p/>
-    <w:p>
-      <w:r>
-        <w:t>Paste the links above into your emulator to install the app.</w:t>
+        <w:t>links above into your emulator to install the app.</w:t>
       </w:r>
     </w:p>
     <w:sectPr>

</xml_diff>